<commit_message>
Revise SSD deployment report
</commit_message>
<xml_diff>
--- a/docs/ssd/deliverables/SSD_Group_Deployment_Report.docx
+++ b/docs/ssd/deliverables/SSD_Group_Deployment_Report.docx
@@ -7,7 +7,7 @@
         <w:pStyle w:val="Title"/>
       </w:pPr>
       <w:r>
-        <w:t>SSD Group Deployment Report – Dizzy's Disease</w:t>
+        <w:t>Secure Software Development – Group Deployment Report</w:t>
       </w:r>
     </w:p>
     <w:p>
@@ -15,12 +15,15 @@
         <w:rPr>
           <w:b/>
         </w:rPr>
-        <w:t>Prepared for Secure Software Development – Group Deployment Assignment</w:t>
+        <w:t>Project: Dizzy's Disease</w:t>
         <w:br/>
       </w:r>
       <w:r>
-        <w:t>Generated: 2025-10-25 23:51 UTC</w:t>
+        <w:t>Generated: 26 October 2025, 00:25 UTC</w:t>
         <w:br/>
+      </w:r>
+      <w:r>
+        <w:t>Prepared by: SSD Deployment Team</w:t>
       </w:r>
     </w:p>
     <w:p>
@@ -28,12 +31,12 @@
         <w:pStyle w:val="Heading1"/>
       </w:pPr>
       <w:r>
-        <w:t>Purpose</w:t>
+        <w:t>1. Assignment Purpose</w:t>
       </w:r>
     </w:p>
     <w:p>
       <w:r>
-        <w:t>Document the deployment of the Dizzy's Disease application to a shared staging environment, and provide access instructions and evidence for peer security evaluation.</w:t>
+        <w:t>This report documents the deployment of the Dizzy's Disease application to the shared staging environment required for the Secure Software Development course. It also records evidence that the deployed system is operational and that reviewers have read-only access to the complete source code.</w:t>
       </w:r>
     </w:p>
     <w:p>
@@ -41,7 +44,7 @@
         <w:pStyle w:val="Heading1"/>
       </w:pPr>
       <w:r>
-        <w:t>Deployment Overview</w:t>
+        <w:t>2. Deployment Summary</w:t>
       </w:r>
     </w:p>
     <w:tbl>
@@ -93,7 +96,7 @@
           </w:tcPr>
           <w:p>
             <w:r>
-              <w:t>Azure Static Web Apps (Free tier, East US 2)</w:t>
+              <w:t>Azure Static Web Apps – Free tier (East US 2)</w:t>
             </w:r>
           </w:p>
         </w:tc>
@@ -137,7 +140,7 @@
           </w:tcPr>
           <w:p>
             <w:r>
-              <w:t>Azure PostgreSQL Flexible Server – dizzy-db-57a0 (database 'dizzy')</w:t>
+              <w:t>Azure PostgreSQL Flexible Server – server dizzy-db-57a0, database 'dizzy'</w:t>
             </w:r>
           </w:p>
         </w:tc>
@@ -149,7 +152,7 @@
           </w:tcPr>
           <w:p>
             <w:r>
-              <w:t>Build Source</w:t>
+              <w:t>Client Build</w:t>
             </w:r>
           </w:p>
         </w:tc>
@@ -181,7 +184,7 @@
           </w:tcPr>
           <w:p>
             <w:r>
-              <w:t>.github/workflows/deploy-static-web-app.yml with action=upload</w:t>
+              <w:t>GitHub Actions workflow .github/workflows/deploy-static-web-app.yml (action=upload)</w:t>
             </w:r>
           </w:p>
         </w:tc>
@@ -192,12 +195,12 @@
         <w:pStyle w:val="Heading1"/>
       </w:pPr>
       <w:r>
-        <w:t>Rubric Alignment</w:t>
+        <w:t>3. Rubric Compliance</w:t>
       </w:r>
     </w:p>
     <w:p>
       <w:r>
-        <w:t>The table below maps rubric criteria to delivered evidence.</w:t>
+        <w:t>Evidence aligned to the marking rubric is summarised below.</w:t>
       </w:r>
     </w:p>
     <w:tbl>
@@ -238,7 +241,7 @@
           </w:tcPr>
           <w:p>
             <w:r>
-              <w:t>Notes</w:t>
+              <w:t>Comments</w:t>
             </w:r>
           </w:p>
         </w:tc>
@@ -260,7 +263,7 @@
           </w:tcPr>
           <w:p>
             <w:r>
-              <w:t>Staging build live at https://thankful-wave-09a5b000f.3.azurestaticapps.net/. Registration/Login flows verified; offline mode available.</w:t>
+              <w:t>Staging build online at https://thankful-wave-09a5b000f.3.azurestaticapps.net/. Registration, login, Continue/New Game, inventory and offline mode tested after latest deployment.</w:t>
             </w:r>
           </w:p>
         </w:tc>
@@ -270,7 +273,7 @@
           </w:tcPr>
           <w:p>
             <w:r>
-              <w:t>Manual testing recorded after deployment (browser + Playwright).</w:t>
+              <w:t>Behaviour verified in browser and via Playwright console capture.</w:t>
             </w:r>
           </w:p>
         </w:tc>
@@ -282,7 +285,7 @@
           </w:tcPr>
           <w:p>
             <w:r>
-              <w:t>Access to Source Code</w:t>
+              <w:t>Access to Buildable Source</w:t>
             </w:r>
           </w:p>
         </w:tc>
@@ -292,9 +295,9 @@
           </w:tcPr>
           <w:p>
             <w:r>
-              <w:t>Classroom repo: https://github.com/Steve-at-Mohawk-College/capstone-project-Jinphinity</w:t>
+              <w:t>Classroom repository: https://github.com/Steve-at-Mohawk-College/capstone-project-Jinphinity</w:t>
               <w:br/>
-              <w:t>Personal repo: https://github.com/Jinphinity/capstone</w:t>
+              <w:t>Personal mirror: https://github.com/Jinphinity/capstone</w:t>
             </w:r>
           </w:p>
         </w:tc>
@@ -304,7 +307,7 @@
           </w:tcPr>
           <w:p>
             <w:r>
-              <w:t>Both repositories include Godot project, FastAPI backend, and deployment workflow.</w:t>
+              <w:t>Both repositories contain the Godot project, FastAPI backend, and deployment workflow.</w:t>
             </w:r>
           </w:p>
         </w:tc>
@@ -316,7 +319,7 @@
           </w:tcPr>
           <w:p>
             <w:r>
-              <w:t>Access Instructions for Ethical Hackers</w:t>
+              <w:t>Access Instructions for Reviewers</w:t>
             </w:r>
           </w:p>
         </w:tc>
@@ -326,7 +329,7 @@
           </w:tcPr>
           <w:p>
             <w:r>
-              <w:t>Step-by-step tester instructions provided later in this document (login, API health, offline mode).</w:t>
+              <w:t>Detailed tester workflow included in Section 4 (login, health check, offline mode, API inspection).</w:t>
             </w:r>
           </w:p>
         </w:tc>
@@ -336,7 +339,7 @@
           </w:tcPr>
           <w:p>
             <w:r>
-              <w:t>Includes staging URL, API endpoint, and dev tools guidance.</w:t>
+              <w:t>Supports ethical hacking review.</w:t>
             </w:r>
           </w:p>
         </w:tc>
@@ -358,7 +361,7 @@
           </w:tcPr>
           <w:p>
             <w:r>
-              <w:t>Deliverables include this DOCX plus supporting artifacts in docs/ssd/deliverables.</w:t>
+              <w:t>This formal DOCX report plus JSON/TXT evidence in docs/ssd/deliverables/</w:t>
             </w:r>
           </w:p>
         </w:tc>
@@ -368,7 +371,7 @@
           </w:tcPr>
           <w:p>
             <w:r>
-              <w:t>Structured with tables/lists as requested.</w:t>
+              <w:t>Organised with sections, tables, and appendices.</w:t>
             </w:r>
           </w:p>
         </w:tc>
@@ -379,128 +382,12 @@
         <w:pStyle w:val="Heading1"/>
       </w:pPr>
       <w:r>
-        <w:t>Source Code Repositories</w:t>
-      </w:r>
-    </w:p>
-    <w:tbl>
-      <w:tblPr>
-        <w:tblStyle w:val="LightList-Accent2"/>
-        <w:tblW w:type="auto" w:w="0"/>
-        <w:tblLook w:firstColumn="1" w:firstRow="1" w:lastColumn="0" w:lastRow="0" w:noHBand="0" w:noVBand="1" w:val="04A0"/>
-      </w:tblPr>
-      <w:tblGrid>
-        <w:gridCol w:w="2880"/>
-        <w:gridCol w:w="2880"/>
-        <w:gridCol w:w="2880"/>
-      </w:tblGrid>
-      <w:tr>
-        <w:tc>
-          <w:tcPr>
-            <w:tcW w:type="dxa" w:w="2880"/>
-          </w:tcPr>
-          <w:p>
-            <w:r>
-              <w:t>Repository</w:t>
-            </w:r>
-          </w:p>
-        </w:tc>
-        <w:tc>
-          <w:tcPr>
-            <w:tcW w:type="dxa" w:w="2880"/>
-          </w:tcPr>
-          <w:p>
-            <w:r>
-              <w:t>URL</w:t>
-            </w:r>
-          </w:p>
-        </w:tc>
-        <w:tc>
-          <w:tcPr>
-            <w:tcW w:type="dxa" w:w="2880"/>
-          </w:tcPr>
-          <w:p>
-            <w:r>
-              <w:t>Notes</w:t>
-            </w:r>
-          </w:p>
-        </w:tc>
-      </w:tr>
-      <w:tr>
-        <w:tc>
-          <w:tcPr>
-            <w:tcW w:type="dxa" w:w="2880"/>
-          </w:tcPr>
-          <w:p>
-            <w:r>
-              <w:t>Classroom</w:t>
-            </w:r>
-          </w:p>
-        </w:tc>
-        <w:tc>
-          <w:tcPr>
-            <w:tcW w:type="dxa" w:w="2880"/>
-          </w:tcPr>
-          <w:p>
-            <w:r>
-              <w:t>https://github.com/Steve-at-Mohawk-College/capstone-project-Jinphinity</w:t>
-            </w:r>
-          </w:p>
-        </w:tc>
-        <w:tc>
-          <w:tcPr>
-            <w:tcW w:type="dxa" w:w="2880"/>
-          </w:tcPr>
-          <w:p>
-            <w:r>
-              <w:t>Primary SSD submission repository (GitHub Classroom).</w:t>
-            </w:r>
-          </w:p>
-        </w:tc>
-      </w:tr>
-      <w:tr>
-        <w:tc>
-          <w:tcPr>
-            <w:tcW w:type="dxa" w:w="2880"/>
-          </w:tcPr>
-          <w:p>
-            <w:r>
-              <w:t>Personal mirror</w:t>
-            </w:r>
-          </w:p>
-        </w:tc>
-        <w:tc>
-          <w:tcPr>
-            <w:tcW w:type="dxa" w:w="2880"/>
-          </w:tcPr>
-          <w:p>
-            <w:r>
-              <w:t>https://github.com/Jinphinity/capstone</w:t>
-            </w:r>
-          </w:p>
-        </w:tc>
-        <w:tc>
-          <w:tcPr>
-            <w:tcW w:type="dxa" w:w="2880"/>
-          </w:tcPr>
-          <w:p>
-            <w:r>
-              <w:t>Mirrors same codebase for individual development/testing.</w:t>
-            </w:r>
-          </w:p>
-        </w:tc>
-      </w:tr>
-    </w:tbl>
-    <w:p>
-      <w:pPr>
-        <w:pStyle w:val="Heading1"/>
-      </w:pPr>
-      <w:r>
-        <w:t>Tester Instructions</w:t>
+        <w:t>4. Tester Instructions</w:t>
       </w:r>
     </w:p>
     <w:p>
       <w:r>
-        <w:t>Follow this checklist when evaluating the deployment:</w:t>
+        <w:t>Reviewers should complete the following steps when evaluating the deployment:</w:t>
       </w:r>
     </w:p>
     <w:p>
@@ -508,7 +395,7 @@
         <w:pStyle w:val="ListNumber"/>
       </w:pPr>
       <w:r>
-        <w:t>Open https://thankful-wave-09a5b000f.3.azurestaticapps.net/ (Chrome/Edge recommended).</w:t>
+        <w:t>Navigate to https://thankful-wave-09a5b000f.3.azurestaticapps.net/ (Chrome or Edge recommended).</w:t>
       </w:r>
     </w:p>
     <w:p>
@@ -516,7 +403,7 @@
         <w:pStyle w:val="ListNumber"/>
       </w:pPr>
       <w:r>
-        <w:t>Register a new account or log in with test credentials; backend stores bcrypt hashes only (no email verification).</w:t>
+        <w:t>Register a new account or log in with an existing tester account. Passwords are hashed with bcrypt on the backend.</w:t>
       </w:r>
     </w:p>
     <w:p>
@@ -524,7 +411,7 @@
         <w:pStyle w:val="ListNumber"/>
       </w:pPr>
       <w:r>
-        <w:t>After login, exercise Continue/New Game, inventory, and market flows. Use 'Skip Login' to validate offline mode.</w:t>
+        <w:t>After login, confirm that the Continue/New Game menu appears and that inventory/market interactions function.</w:t>
       </w:r>
     </w:p>
     <w:p>
@@ -532,7 +419,7 @@
         <w:pStyle w:val="ListNumber"/>
       </w:pPr>
       <w:r>
-        <w:t>Open DevTools → Network and confirm requests hit https://dizzy-api-app.azurewebsites.net/ (e.g., /auth/login, /market/prices).</w:t>
+        <w:t>Select 'Skip Login' to verify offline mode operation.</w:t>
       </w:r>
     </w:p>
     <w:p>
@@ -540,7 +427,7 @@
         <w:pStyle w:val="ListNumber"/>
       </w:pPr>
       <w:r>
-        <w:t>Check API health: https://dizzy-api-app.azurewebsites.net//health (expect JSON response with status='healthy').</w:t>
+        <w:t>Open browser developer tools and confirm API traffic is sent to https://dizzy-api-app.azurewebsites.net/ (e.g., /auth/login, /market/prices).</w:t>
       </w:r>
     </w:p>
     <w:p>
@@ -548,7 +435,15 @@
         <w:pStyle w:val="ListNumber"/>
       </w:pPr>
       <w:r>
-        <w:t>Optional: redeploy locally using the command in Operational Notes to verify build reproducibility.</w:t>
+        <w:t>Check API health at https://dizzy-api-app.azurewebsites.net//health (expect JSON response with status='healthy').</w:t>
+      </w:r>
+    </w:p>
+    <w:p>
+      <w:pPr>
+        <w:pStyle w:val="ListNumber"/>
+      </w:pPr>
+      <w:r>
+        <w:t>Optional: execute the redeploy command shown in Section 6 using the exported Web build.</w:t>
       </w:r>
     </w:p>
     <w:p>
@@ -556,123 +451,27 @@
         <w:pStyle w:val="Heading1"/>
       </w:pPr>
       <w:r>
-        <w:t>Evidence Summary</w:t>
-      </w:r>
-    </w:p>
-    <w:tbl>
-      <w:tblPr>
-        <w:tblStyle w:val="LightGrid-Accent1"/>
-        <w:tblW w:type="auto" w:w="0"/>
-        <w:tblLook w:firstColumn="1" w:firstRow="1" w:lastColumn="0" w:lastRow="0" w:noHBand="0" w:noVBand="1" w:val="04A0"/>
-      </w:tblPr>
-      <w:tblGrid>
-        <w:gridCol w:w="4320"/>
-        <w:gridCol w:w="4320"/>
-      </w:tblGrid>
-      <w:tr>
-        <w:tc>
-          <w:tcPr>
-            <w:tcW w:type="dxa" w:w="4320"/>
-          </w:tcPr>
-          <w:p>
-            <w:r>
-              <w:t>API Health</w:t>
-            </w:r>
-          </w:p>
-        </w:tc>
-        <w:tc>
-          <w:tcPr>
-            <w:tcW w:type="dxa" w:w="4320"/>
-          </w:tcPr>
-          <w:p>
-            <w:r>
-              <w:t>curl https://dizzy-api-app.azurewebsites.net//health -&gt; {'status': 'healthy', ...}</w:t>
-            </w:r>
-          </w:p>
-        </w:tc>
-      </w:tr>
-      <w:tr>
-        <w:tc>
-          <w:tcPr>
-            <w:tcW w:type="dxa" w:w="4320"/>
-          </w:tcPr>
-          <w:p>
-            <w:r>
-              <w:t>Successful Actions Runs</w:t>
-            </w:r>
-          </w:p>
-        </w:tc>
-        <w:tc>
-          <w:tcPr>
-            <w:tcW w:type="dxa" w:w="4320"/>
-          </w:tcPr>
-          <w:p>
-            <w:r>
-              <w:t>https://github.com/Jinphinity/capstone/actions/runs/18809305400</w:t>
-              <w:br/>
-              <w:t>https://github.com/Steve-at-Mohawk-College/capstone-project-Jinphinity/actions/runs/18809048337</w:t>
-            </w:r>
-          </w:p>
-        </w:tc>
-      </w:tr>
-      <w:tr>
-        <w:tc>
-          <w:tcPr>
-            <w:tcW w:type="dxa" w:w="4320"/>
-          </w:tcPr>
-          <w:p>
-            <w:r>
-              <w:t>Manual Verification</w:t>
-            </w:r>
-          </w:p>
-        </w:tc>
-        <w:tc>
-          <w:tcPr>
-            <w:tcW w:type="dxa" w:w="4320"/>
-          </w:tcPr>
-          <w:p>
-            <w:r>
-              <w:t>Registration/login verified post-deploy; Playwright console captures stored in deliverables folder.</w:t>
-            </w:r>
-          </w:p>
-        </w:tc>
-      </w:tr>
-    </w:tbl>
-    <w:p>
-      <w:pPr>
-        <w:pStyle w:val="Heading1"/>
-      </w:pPr>
-      <w:r>
-        <w:t>Operational Notes</w:t>
+        <w:t>5. Supporting Evidence</w:t>
       </w:r>
     </w:p>
     <w:p>
       <w:r>
-        <w:rPr>
-          <w:b/>
-        </w:rPr>
-        <w:t>Manual redeploy command:</w:t>
-        <w:br/>
+        <w:t>Artifacts supplied with this submission:</w:t>
       </w:r>
+    </w:p>
+    <w:p>
       <w:r>
-        <w:t>swa deploy ./capstone/build/web \</w:t>
-        <w:br/>
-        <w:t xml:space="preserve">  --app-name dizzy-disease-swa \</w:t>
-        <w:br/>
-        <w:t xml:space="preserve">  --resource-group DizzySWA-RG \</w:t>
-        <w:br/>
-        <w:t xml:space="preserve">  --subscription-id eedd13b0-fd70-45bc-99a0-7d1be4d779ec \</w:t>
-        <w:br/>
-        <w:t xml:space="preserve">  --env production</w:t>
-        <w:br/>
+        <w:t>• SSD_Group_Deployment_Report.docx – This document.</w:t>
       </w:r>
+    </w:p>
+    <w:p>
       <w:r>
-        <w:t>Backend container image: dizzyacr57a0.azurecr.io/dizzy-api:latest</w:t>
-        <w:br/>
+        <w:t>• api_health.json – Captured response from the live API health endpoint.</w:t>
       </w:r>
+    </w:p>
+    <w:p>
       <w:r>
-        <w:t>Database connection: postgresql://dbadmin@dizzy-db-57a0/dizzy?sslmode=require</w:t>
-        <w:br/>
+        <w:t>• staging_info.txt – Quick reference containing staging URL, GitHub Actions runs, and curl commands.</w:t>
       </w:r>
     </w:p>
     <w:p>
@@ -680,12 +479,45 @@
         <w:pStyle w:val="Heading1"/>
       </w:pPr>
       <w:r>
-        <w:t>Next Steps</w:t>
+        <w:t>6. Operational Notes</w:t>
       </w:r>
     </w:p>
     <w:p>
       <w:r>
-        <w:t>Attach screenshots or penetration test findings to docs/ssd/deliverables/ as additional SSD artifacts are produced.</w:t>
+        <w:t>Manual redeployment (requires Azure CLI and SWA CLI):</w:t>
+      </w:r>
+    </w:p>
+    <w:p>
+      <w:r>
+        <w:t>swa deploy ./capstone/build/web   --app-name dizzy-disease-swa   --resource-group DizzySWA-RG   --subscription-id eedd13b0-fd70-45bc-99a0-7d1be4d779ec   --env production</w:t>
+      </w:r>
+    </w:p>
+    <w:p>
+      <w:r>
+        <w:t>Backend container image: dizzyacr57a0.azurecr.io/dizzy-api:latest</w:t>
+      </w:r>
+    </w:p>
+    <w:p>
+      <w:r>
+        <w:t>Database connection string: postgresql://dbadmin@dizzy-db-57a0/dizzy?sslmode=require</w:t>
+      </w:r>
+    </w:p>
+    <w:p>
+      <w:pPr>
+        <w:pStyle w:val="Heading1"/>
+      </w:pPr>
+      <w:r>
+        <w:t>Appendix A – GitHub Actions Runs</w:t>
+      </w:r>
+    </w:p>
+    <w:p>
+      <w:r>
+        <w:t>https://github.com/Jinphinity/capstone/actions/runs/18809305400</w:t>
+      </w:r>
+    </w:p>
+    <w:p>
+      <w:r>
+        <w:t>https://github.com/Steve-at-Mohawk-College/capstone-project-Jinphinity/actions/runs/18809048337</w:t>
       </w:r>
     </w:p>
     <w:sectPr>

</xml_diff>